<commit_message>
Added the homepage of Collab Buddy
</commit_message>
<xml_diff>
--- a/Collab Buddy Tasks.docx
+++ b/Collab Buddy Tasks.docx
@@ -1,6 +1,6 @@
 
 <file path=word/document.xml><?xml version="1.0" encoding="utf-8"?>
-<w:document xmlns:wpc="http://schemas.microsoft.com/office/word/2010/wordprocessingCanvas" xmlns:cx="http://schemas.microsoft.com/office/drawing/2014/chartex" xmlns:cx1="http://schemas.microsoft.com/office/drawing/2015/9/8/chartex" xmlns:mc="http://schemas.openxmlformats.org/markup-compatibility/2006" xmlns:o="urn:schemas-microsoft-com:office:office" xmlns:r="http://schemas.openxmlformats.org/officeDocument/2006/relationships" xmlns:m="http://schemas.openxmlformats.org/officeDocument/2006/math" xmlns:v="urn:schemas-microsoft-com:vml" xmlns:wp14="http://schemas.microsoft.com/office/word/2010/wordprocessingDrawing" xmlns:wp="http://schemas.openxmlformats.org/drawingml/2006/wordprocessingDrawing" xmlns:w10="urn:schemas-microsoft-com:office:word" xmlns:w="http://schemas.openxmlformats.org/wordprocessingml/2006/main" xmlns:w14="http://schemas.microsoft.com/office/word/2010/wordml" xmlns:w15="http://schemas.microsoft.com/office/word/2012/wordml" xmlns:w16se="http://schemas.microsoft.com/office/word/2015/wordml/symex" xmlns:wpg="http://schemas.microsoft.com/office/word/2010/wordprocessingGroup" xmlns:wpi="http://schemas.microsoft.com/office/word/2010/wordprocessingInk" xmlns:wne="http://schemas.microsoft.com/office/word/2006/wordml" xmlns:wps="http://schemas.microsoft.com/office/word/2010/wordprocessingShape" mc:Ignorable="w14 w15 w16se wp14">
+<w:document xmlns:wpc="http://schemas.microsoft.com/office/word/2010/wordprocessingCanvas" xmlns:cx="http://schemas.microsoft.com/office/drawing/2014/chartex" xmlns:cx1="http://schemas.microsoft.com/office/drawing/2015/9/8/chartex" xmlns:cx2="http://schemas.microsoft.com/office/drawing/2015/10/21/chartex" xmlns:cx3="http://schemas.microsoft.com/office/drawing/2016/5/9/chartex" xmlns:cx4="http://schemas.microsoft.com/office/drawing/2016/5/10/chartex" xmlns:cx5="http://schemas.microsoft.com/office/drawing/2016/5/11/chartex" xmlns:cx6="http://schemas.microsoft.com/office/drawing/2016/5/12/chartex" xmlns:cx7="http://schemas.microsoft.com/office/drawing/2016/5/13/chartex" xmlns:cx8="http://schemas.microsoft.com/office/drawing/2016/5/14/chartex" xmlns:mc="http://schemas.openxmlformats.org/markup-compatibility/2006" xmlns:aink="http://schemas.microsoft.com/office/drawing/2016/ink" xmlns:am3d="http://schemas.microsoft.com/office/drawing/2017/model3d" xmlns:o="urn:schemas-microsoft-com:office:office" xmlns:r="http://schemas.openxmlformats.org/officeDocument/2006/relationships" xmlns:m="http://schemas.openxmlformats.org/officeDocument/2006/math" xmlns:v="urn:schemas-microsoft-com:vml" xmlns:wp14="http://schemas.microsoft.com/office/word/2010/wordprocessingDrawing" xmlns:wp="http://schemas.openxmlformats.org/drawingml/2006/wordprocessingDrawing" xmlns:w10="urn:schemas-microsoft-com:office:word" xmlns:w="http://schemas.openxmlformats.org/wordprocessingml/2006/main" xmlns:w14="http://schemas.microsoft.com/office/word/2010/wordml" xmlns:w15="http://schemas.microsoft.com/office/word/2012/wordml" xmlns:w16cex="http://schemas.microsoft.com/office/word/2018/wordml/cex" xmlns:w16cid="http://schemas.microsoft.com/office/word/2016/wordml/cid" xmlns:w16="http://schemas.microsoft.com/office/word/2018/wordml" xmlns:w16se="http://schemas.microsoft.com/office/word/2015/wordml/symex" xmlns:wpg="http://schemas.microsoft.com/office/word/2010/wordprocessingGroup" xmlns:wpi="http://schemas.microsoft.com/office/word/2010/wordprocessingInk" xmlns:wne="http://schemas.microsoft.com/office/word/2006/wordml" xmlns:wps="http://schemas.microsoft.com/office/word/2010/wordprocessingShape" mc:Ignorable="w14 w15 w16se w16cid w16 w16cex wp14">
   <w:body>
     <w:p>
       <w:pPr>
@@ -67,7 +67,21 @@
         <w:rPr>
           <w:sz w:val="28"/>
         </w:rPr>
-        <w:t xml:space="preserve">Make Homepage of the website ( What website is about , some quotes on collaboration, look on </w:t>
+        <w:t xml:space="preserve">Make Homepage of the website </w:t>
+      </w:r>
+      <w:proofErr w:type="gramStart"/>
+      <w:r>
+        <w:rPr>
+          <w:sz w:val="28"/>
+        </w:rPr>
+        <w:t>( What</w:t>
+      </w:r>
+      <w:proofErr w:type="gramEnd"/>
+      <w:r>
+        <w:rPr>
+          <w:sz w:val="28"/>
+        </w:rPr>
+        <w:t xml:space="preserve"> website is about , some quotes on collaboration, look on </w:t>
       </w:r>
       <w:proofErr w:type="spellStart"/>
       <w:r>
@@ -105,15 +119,16 @@
         <w:rPr>
           <w:sz w:val="28"/>
         </w:rPr>
-        <w:t xml:space="preserve">  (</w:t>
-      </w:r>
-      <w:r>
-        <w:rPr>
-          <w:b/>
-          <w:sz w:val="28"/>
-        </w:rPr>
-        <w:t>Om)</w:t>
-      </w:r>
+        <w:t xml:space="preserve">  (Om)</w:t>
+      </w:r>
+    </w:p>
+    <w:p>
+      <w:pPr>
+        <w:pStyle w:val="ListParagraph"/>
+        <w:rPr>
+          <w:sz w:val="28"/>
+        </w:rPr>
+      </w:pPr>
     </w:p>
     <w:p>
       <w:pPr>
@@ -130,21 +145,14 @@
         <w:rPr>
           <w:sz w:val="28"/>
         </w:rPr>
-        <w:t xml:space="preserve">Make </w:t>
-      </w:r>
-      <w:bookmarkStart w:id="0" w:name="_GoBack"/>
-      <w:r>
-        <w:rPr>
-          <w:sz w:val="28"/>
-        </w:rPr>
-        <w:t xml:space="preserve">register </w:t>
-      </w:r>
-      <w:bookmarkEnd w:id="0"/>
-      <w:r>
-        <w:rPr>
-          <w:sz w:val="28"/>
-        </w:rPr>
-        <w:t>form (Registration of new user)</w:t>
+        <w:t xml:space="preserve">Make register form (Registration of new </w:t>
+      </w:r>
+      <w:proofErr w:type="gramStart"/>
+      <w:r>
+        <w:rPr>
+          <w:sz w:val="28"/>
+        </w:rPr>
+        <w:t>user)</w:t>
       </w:r>
       <w:r>
         <w:rPr>
@@ -153,9 +161,9 @@
         <w:t xml:space="preserve">  (</w:t>
       </w:r>
       <w:proofErr w:type="spellStart"/>
-      <w:r>
-        <w:rPr>
-          <w:b/>
+      <w:proofErr w:type="gramEnd"/>
+      <w:r>
+        <w:rPr>
           <w:sz w:val="28"/>
         </w:rPr>
         <w:t>Prahlad</w:t>
@@ -163,7 +171,6 @@
       <w:proofErr w:type="spellEnd"/>
       <w:r>
         <w:rPr>
-          <w:b/>
           <w:sz w:val="28"/>
         </w:rPr>
         <w:t>)</w:t>
@@ -198,7 +205,13 @@
         <w:rPr>
           <w:sz w:val="28"/>
         </w:rPr>
-        <w:t>Student Full Name</w:t>
+        <w:t xml:space="preserve">Student </w:t>
+      </w:r>
+      <w:r>
+        <w:rPr>
+          <w:sz w:val="28"/>
+        </w:rPr>
+        <w:t>Full Name</w:t>
       </w:r>
     </w:p>
     <w:p>
@@ -258,6 +271,15 @@
     <w:p>
       <w:pPr>
         <w:pStyle w:val="ListParagraph"/>
+        <w:ind w:left="1440"/>
+        <w:rPr>
+          <w:sz w:val="28"/>
+        </w:rPr>
+      </w:pPr>
+    </w:p>
+    <w:p>
+      <w:pPr>
+        <w:pStyle w:val="ListParagraph"/>
         <w:numPr>
           <w:ilvl w:val="1"/>
           <w:numId w:val="3"/>
@@ -270,34 +292,29 @@
         <w:rPr>
           <w:sz w:val="28"/>
         </w:rPr>
-        <w:t xml:space="preserve">Make Login form </w:t>
-      </w:r>
-      <w:r>
-        <w:rPr>
-          <w:sz w:val="28"/>
-        </w:rPr>
-        <w:t xml:space="preserve"> </w:t>
-      </w:r>
-      <w:r>
-        <w:rPr>
-          <w:sz w:val="28"/>
-        </w:rPr>
-        <w:t>(</w:t>
+        <w:t xml:space="preserve">Make Login </w:t>
+      </w:r>
+      <w:proofErr w:type="gramStart"/>
+      <w:r>
+        <w:rPr>
+          <w:sz w:val="28"/>
+        </w:rPr>
+        <w:t xml:space="preserve">form </w:t>
+      </w:r>
+      <w:r>
+        <w:rPr>
+          <w:sz w:val="28"/>
+        </w:rPr>
+        <w:t xml:space="preserve"> (</w:t>
       </w:r>
       <w:proofErr w:type="spellStart"/>
+      <w:proofErr w:type="gramEnd"/>
       <w:r>
         <w:rPr>
           <w:b/>
           <w:sz w:val="28"/>
         </w:rPr>
-        <w:t>Prah</w:t>
-      </w:r>
-      <w:r>
-        <w:rPr>
-          <w:b/>
-          <w:sz w:val="28"/>
-        </w:rPr>
-        <w:t>lad</w:t>
+        <w:t>Prahlad</w:t>
       </w:r>
       <w:proofErr w:type="spellEnd"/>
       <w:r>
@@ -391,6 +408,7 @@
         <w:t xml:space="preserve"> (</w:t>
       </w:r>
       <w:proofErr w:type="spellStart"/>
+      <w:proofErr w:type="gramStart"/>
       <w:r>
         <w:rPr>
           <w:b/>
@@ -404,7 +422,15 @@
           <w:b/>
           <w:sz w:val="28"/>
         </w:rPr>
-        <w:t xml:space="preserve">  &amp; Rahul)</w:t>
+        <w:t xml:space="preserve">  &amp;</w:t>
+      </w:r>
+      <w:proofErr w:type="gramEnd"/>
+      <w:r>
+        <w:rPr>
+          <w:b/>
+          <w:sz w:val="28"/>
+        </w:rPr>
+        <w:t xml:space="preserve"> Rahul)</w:t>
       </w:r>
     </w:p>
     <w:p>
@@ -455,25 +481,35 @@
         </w:rPr>
         <w:t>Make Application form for student</w:t>
       </w:r>
-      <w:r>
-        <w:rPr>
-          <w:sz w:val="28"/>
-        </w:rPr>
-        <w:t xml:space="preserve">  </w:t>
-      </w:r>
-      <w:r>
-        <w:rPr>
-          <w:sz w:val="28"/>
-        </w:rPr>
-        <w:t xml:space="preserve"> (</w:t>
+      <w:proofErr w:type="gramStart"/>
+      <w:r>
+        <w:rPr>
+          <w:sz w:val="28"/>
+        </w:rPr>
+        <w:t xml:space="preserve">   (</w:t>
       </w:r>
       <w:proofErr w:type="spellStart"/>
+      <w:proofErr w:type="gramEnd"/>
       <w:r>
         <w:rPr>
           <w:b/>
           <w:sz w:val="28"/>
         </w:rPr>
-        <w:t>Shaswat</w:t>
+        <w:t>Shas</w:t>
+      </w:r>
+      <w:r>
+        <w:rPr>
+          <w:b/>
+          <w:sz w:val="28"/>
+        </w:rPr>
+        <w:t>h</w:t>
+      </w:r>
+      <w:r>
+        <w:rPr>
+          <w:b/>
+          <w:sz w:val="28"/>
+        </w:rPr>
+        <w:t>wat</w:t>
       </w:r>
       <w:proofErr w:type="spellEnd"/>
       <w:r>
@@ -645,11 +681,19 @@
         </w:rPr>
         <w:t xml:space="preserve"> </w:t>
       </w:r>
-      <w:r>
-        <w:rPr>
-          <w:sz w:val="28"/>
-        </w:rPr>
-        <w:t>( example- portfolios(</w:t>
+      <w:proofErr w:type="gramStart"/>
+      <w:r>
+        <w:rPr>
+          <w:sz w:val="28"/>
+        </w:rPr>
+        <w:t>( example</w:t>
+      </w:r>
+      <w:proofErr w:type="gramEnd"/>
+      <w:r>
+        <w:rPr>
+          <w:sz w:val="28"/>
+        </w:rPr>
+        <w:t>- portfolios(</w:t>
       </w:r>
       <w:proofErr w:type="spellStart"/>
       <w:r>
@@ -677,21 +721,7 @@
         <w:rPr>
           <w:sz w:val="28"/>
         </w:rPr>
-        <w:t xml:space="preserve"> </w:t>
-      </w:r>
-      <w:proofErr w:type="spellStart"/>
-      <w:r>
-        <w:rPr>
-          <w:sz w:val="28"/>
-        </w:rPr>
-        <w:t>etc</w:t>
-      </w:r>
-      <w:proofErr w:type="spellEnd"/>
-      <w:r>
-        <w:rPr>
-          <w:sz w:val="28"/>
-        </w:rPr>
-        <w:t>), contact no</w:t>
+        <w:t xml:space="preserve"> etc), contact no</w:t>
       </w:r>
       <w:r>
         <w:rPr>
@@ -701,19 +731,9 @@
       </w:r>
     </w:p>
     <w:p>
-      <w:pPr>
-        <w:pStyle w:val="ListParagraph"/>
-        <w:ind w:left="1440"/>
-        <w:rPr>
-          <w:sz w:val="28"/>
-        </w:rPr>
-      </w:pPr>
-    </w:p>
-    <w:p>
-      <w:pPr>
-        <w:pStyle w:val="ListParagraph"/>
-        <w:ind w:left="1440"/>
-      </w:pPr>
+      <w:r>
+        <w:t xml:space="preserve">                              </w:t>
+      </w:r>
     </w:p>
     <w:p>
       <w:pPr>
@@ -730,37 +750,22 @@
         <w:rPr>
           <w:b/>
         </w:rPr>
-        <w:t>Backend (Ayush) Start</w:t>
-      </w:r>
-    </w:p>
-    <w:p>
-      <w:pPr>
-        <w:pStyle w:val="ListParagraph"/>
-        <w:ind w:left="1440"/>
-      </w:pPr>
-    </w:p>
-    <w:p>
-      <w:pPr>
-        <w:pStyle w:val="ListParagraph"/>
-        <w:ind w:left="1440"/>
-      </w:pPr>
-    </w:p>
-    <w:p>
-      <w:pPr>
-        <w:pStyle w:val="ListParagraph"/>
-        <w:ind w:left="1440"/>
-      </w:pPr>
-    </w:p>
-    <w:p>
-      <w:pPr>
-        <w:pStyle w:val="ListParagraph"/>
-        <w:ind w:left="1440"/>
-      </w:pPr>
-    </w:p>
-    <w:p>
-      <w:pPr>
-        <w:pStyle w:val="ListParagraph"/>
-      </w:pPr>
+        <w:t>Backend (</w:t>
+      </w:r>
+      <w:proofErr w:type="spellStart"/>
+      <w:r>
+        <w:rPr>
+          <w:b/>
+        </w:rPr>
+        <w:t>Ayush</w:t>
+      </w:r>
+      <w:proofErr w:type="spellEnd"/>
+      <w:r>
+        <w:rPr>
+          <w:b/>
+        </w:rPr>
+        <w:t>) Start</w:t>
+      </w:r>
     </w:p>
     <w:sectPr>
       <w:pgSz w:w="11906" w:h="16838"/>
@@ -773,7 +778,7 @@
 </file>
 
 <file path=word/numbering.xml><?xml version="1.0" encoding="utf-8"?>
-<w:numbering xmlns:wpc="http://schemas.microsoft.com/office/word/2010/wordprocessingCanvas" xmlns:cx="http://schemas.microsoft.com/office/drawing/2014/chartex" xmlns:cx1="http://schemas.microsoft.com/office/drawing/2015/9/8/chartex" xmlns:mc="http://schemas.openxmlformats.org/markup-compatibility/2006" xmlns:o="urn:schemas-microsoft-com:office:office" xmlns:r="http://schemas.openxmlformats.org/officeDocument/2006/relationships" xmlns:m="http://schemas.openxmlformats.org/officeDocument/2006/math" xmlns:v="urn:schemas-microsoft-com:vml" xmlns:wp14="http://schemas.microsoft.com/office/word/2010/wordprocessingDrawing" xmlns:wp="http://schemas.openxmlformats.org/drawingml/2006/wordprocessingDrawing" xmlns:w10="urn:schemas-microsoft-com:office:word" xmlns:w="http://schemas.openxmlformats.org/wordprocessingml/2006/main" xmlns:w14="http://schemas.microsoft.com/office/word/2010/wordml" xmlns:w15="http://schemas.microsoft.com/office/word/2012/wordml" xmlns:w16se="http://schemas.microsoft.com/office/word/2015/wordml/symex" xmlns:wpg="http://schemas.microsoft.com/office/word/2010/wordprocessingGroup" xmlns:wpi="http://schemas.microsoft.com/office/word/2010/wordprocessingInk" xmlns:wne="http://schemas.microsoft.com/office/word/2006/wordml" xmlns:wps="http://schemas.microsoft.com/office/word/2010/wordprocessingShape" mc:Ignorable="w14 w15 w16se wp14">
+<w:numbering xmlns:wpc="http://schemas.microsoft.com/office/word/2010/wordprocessingCanvas" xmlns:cx="http://schemas.microsoft.com/office/drawing/2014/chartex" xmlns:cx1="http://schemas.microsoft.com/office/drawing/2015/9/8/chartex" xmlns:cx2="http://schemas.microsoft.com/office/drawing/2015/10/21/chartex" xmlns:cx3="http://schemas.microsoft.com/office/drawing/2016/5/9/chartex" xmlns:cx4="http://schemas.microsoft.com/office/drawing/2016/5/10/chartex" xmlns:cx5="http://schemas.microsoft.com/office/drawing/2016/5/11/chartex" xmlns:cx6="http://schemas.microsoft.com/office/drawing/2016/5/12/chartex" xmlns:cx7="http://schemas.microsoft.com/office/drawing/2016/5/13/chartex" xmlns:cx8="http://schemas.microsoft.com/office/drawing/2016/5/14/chartex" xmlns:mc="http://schemas.openxmlformats.org/markup-compatibility/2006" xmlns:aink="http://schemas.microsoft.com/office/drawing/2016/ink" xmlns:am3d="http://schemas.microsoft.com/office/drawing/2017/model3d" xmlns:o="urn:schemas-microsoft-com:office:office" xmlns:r="http://schemas.openxmlformats.org/officeDocument/2006/relationships" xmlns:m="http://schemas.openxmlformats.org/officeDocument/2006/math" xmlns:v="urn:schemas-microsoft-com:vml" xmlns:wp14="http://schemas.microsoft.com/office/word/2010/wordprocessingDrawing" xmlns:wp="http://schemas.openxmlformats.org/drawingml/2006/wordprocessingDrawing" xmlns:w10="urn:schemas-microsoft-com:office:word" xmlns:w="http://schemas.openxmlformats.org/wordprocessingml/2006/main" xmlns:w14="http://schemas.microsoft.com/office/word/2010/wordml" xmlns:w15="http://schemas.microsoft.com/office/word/2012/wordml" xmlns:w16cex="http://schemas.microsoft.com/office/word/2018/wordml/cex" xmlns:w16cid="http://schemas.microsoft.com/office/word/2016/wordml/cid" xmlns:w16="http://schemas.microsoft.com/office/word/2018/wordml" xmlns:w16se="http://schemas.microsoft.com/office/word/2015/wordml/symex" xmlns:wpg="http://schemas.microsoft.com/office/word/2010/wordprocessingGroup" xmlns:wpi="http://schemas.microsoft.com/office/word/2010/wordprocessingInk" xmlns:wne="http://schemas.microsoft.com/office/word/2006/wordml" xmlns:wps="http://schemas.microsoft.com/office/word/2010/wordprocessingShape" mc:Ignorable="w14 w15 w16se w16cid w16 w16cex wp14">
   <w:abstractNum w:abstractNumId="0" w15:restartNumberingAfterBreak="0">
     <w:nsid w:val="298760D5"/>
     <w:multiLevelType w:val="hybridMultilevel"/>
@@ -1474,7 +1479,7 @@
 </file>
 
 <file path=word/styles.xml><?xml version="1.0" encoding="utf-8"?>
-<w:styles xmlns:mc="http://schemas.openxmlformats.org/markup-compatibility/2006" xmlns:r="http://schemas.openxmlformats.org/officeDocument/2006/relationships" xmlns:w="http://schemas.openxmlformats.org/wordprocessingml/2006/main" xmlns:w14="http://schemas.microsoft.com/office/word/2010/wordml" xmlns:w15="http://schemas.microsoft.com/office/word/2012/wordml" xmlns:w16se="http://schemas.microsoft.com/office/word/2015/wordml/symex" mc:Ignorable="w14 w15 w16se">
+<w:styles xmlns:mc="http://schemas.openxmlformats.org/markup-compatibility/2006" xmlns:r="http://schemas.openxmlformats.org/officeDocument/2006/relationships" xmlns:w="http://schemas.openxmlformats.org/wordprocessingml/2006/main" xmlns:w14="http://schemas.microsoft.com/office/word/2010/wordml" xmlns:w15="http://schemas.microsoft.com/office/word/2012/wordml" xmlns:w16cex="http://schemas.microsoft.com/office/word/2018/wordml/cex" xmlns:w16cid="http://schemas.microsoft.com/office/word/2016/wordml/cid" xmlns:w16="http://schemas.microsoft.com/office/word/2018/wordml" xmlns:w16se="http://schemas.microsoft.com/office/word/2015/wordml/symex" mc:Ignorable="w14 w15 w16se w16cid w16 w16cex">
   <w:docDefaults>
     <w:rPrDefault>
       <w:rPr>
@@ -1490,7 +1495,7 @@
       </w:pPr>
     </w:pPrDefault>
   </w:docDefaults>
-  <w:latentStyles w:defLockedState="0" w:defUIPriority="99" w:defSemiHidden="0" w:defUnhideWhenUsed="0" w:defQFormat="0" w:count="371">
+  <w:latentStyles w:defLockedState="0" w:defUIPriority="99" w:defSemiHidden="0" w:defUnhideWhenUsed="0" w:defQFormat="0" w:count="376">
     <w:lsdException w:name="Normal" w:uiPriority="0" w:qFormat="1"/>
     <w:lsdException w:name="heading 1" w:uiPriority="9" w:qFormat="1"/>
     <w:lsdException w:name="heading 2" w:semiHidden="1" w:uiPriority="9" w:unhideWhenUsed="1" w:qFormat="1"/>
@@ -1862,6 +1867,11 @@
     <w:lsdException w:name="List Table 5 Dark Accent 6" w:uiPriority="50"/>
     <w:lsdException w:name="List Table 6 Colorful Accent 6" w:uiPriority="51"/>
     <w:lsdException w:name="List Table 7 Colorful Accent 6" w:uiPriority="52"/>
+    <w:lsdException w:name="Mention" w:semiHidden="1" w:unhideWhenUsed="1"/>
+    <w:lsdException w:name="Smart Hyperlink" w:semiHidden="1" w:unhideWhenUsed="1"/>
+    <w:lsdException w:name="Hashtag" w:semiHidden="1" w:unhideWhenUsed="1"/>
+    <w:lsdException w:name="Unresolved Mention" w:semiHidden="1" w:unhideWhenUsed="1"/>
+    <w:lsdException w:name="Smart Link" w:semiHidden="1" w:unhideWhenUsed="1"/>
   </w:latentStyles>
   <w:style w:type="paragraph" w:default="1" w:styleId="Normal">
     <w:name w:val="Normal"/>

</xml_diff>